<commit_message>
Todo preparado para la tercera entrega, sigue habiendo error
</commit_message>
<xml_diff>
--- a/Documentacion/CristianSoler3.docx
+++ b/Documentacion/CristianSoler3.docx
@@ -247,10 +247,10 @@
     <w:p>
       <w:r>
         <w:drawing>
-          <wp:inline distT="0" distB="0" distL="0" distR="0" wp14:anchorId="5E1FA4D3" wp14:editId="41A09324">
-            <wp:extent cx="2794958" cy="1624586"/>
-            <wp:effectExtent l="0" t="0" r="5715" b="0"/>
-            <wp:docPr id="46552171" name="Imagen 1"/>
+          <wp:inline distT="0" distB="0" distL="0" distR="0" wp14:anchorId="28C8C680" wp14:editId="358839FB">
+            <wp:extent cx="3441726" cy="1535502"/>
+            <wp:effectExtent l="0" t="0" r="6350" b="7620"/>
+            <wp:docPr id="724856662" name="Imagen 1"/>
             <wp:cNvGraphicFramePr>
               <a:graphicFrameLocks xmlns:a="http://schemas.openxmlformats.org/drawingml/2006/main" noChangeAspect="1"/>
             </wp:cNvGraphicFramePr>
@@ -258,7 +258,7 @@
               <a:graphicData uri="http://schemas.openxmlformats.org/drawingml/2006/picture">
                 <pic:pic xmlns:pic="http://schemas.openxmlformats.org/drawingml/2006/picture">
                   <pic:nvPicPr>
-                    <pic:cNvPr id="46552171" name=""/>
+                    <pic:cNvPr id="724856662" name=""/>
                     <pic:cNvPicPr/>
                   </pic:nvPicPr>
                   <pic:blipFill>
@@ -270,7 +270,7 @@
                   <pic:spPr>
                     <a:xfrm>
                       <a:off x="0" y="0"/>
-                      <a:ext cx="2800579" cy="1627854"/>
+                      <a:ext cx="3448269" cy="1538421"/>
                     </a:xfrm>
                     <a:prstGeom prst="rect">
                       <a:avLst/>
@@ -283,13 +283,95 @@
         </w:drawing>
       </w:r>
     </w:p>
+    <w:p>
+      <w:r>
+        <w:drawing>
+          <wp:inline distT="0" distB="0" distL="0" distR="0" wp14:anchorId="566171C8" wp14:editId="14055088">
+            <wp:extent cx="5400040" cy="881380"/>
+            <wp:effectExtent l="0" t="0" r="0" b="0"/>
+            <wp:docPr id="828054443" name="Imagen 1"/>
+            <wp:cNvGraphicFramePr>
+              <a:graphicFrameLocks xmlns:a="http://schemas.openxmlformats.org/drawingml/2006/main" noChangeAspect="1"/>
+            </wp:cNvGraphicFramePr>
+            <a:graphic xmlns:a="http://schemas.openxmlformats.org/drawingml/2006/main">
+              <a:graphicData uri="http://schemas.openxmlformats.org/drawingml/2006/picture">
+                <pic:pic xmlns:pic="http://schemas.openxmlformats.org/drawingml/2006/picture">
+                  <pic:nvPicPr>
+                    <pic:cNvPr id="828054443" name=""/>
+                    <pic:cNvPicPr/>
+                  </pic:nvPicPr>
+                  <pic:blipFill>
+                    <a:blip r:embed="rId7"/>
+                    <a:stretch>
+                      <a:fillRect/>
+                    </a:stretch>
+                  </pic:blipFill>
+                  <pic:spPr>
+                    <a:xfrm>
+                      <a:off x="0" y="0"/>
+                      <a:ext cx="5400040" cy="881380"/>
+                    </a:xfrm>
+                    <a:prstGeom prst="rect">
+                      <a:avLst/>
+                    </a:prstGeom>
+                  </pic:spPr>
+                </pic:pic>
+              </a:graphicData>
+            </a:graphic>
+          </wp:inline>
+        </w:drawing>
+      </w:r>
+    </w:p>
+    <w:p>
+      <w:r>
+        <w:drawing>
+          <wp:inline distT="0" distB="0" distL="0" distR="0" wp14:anchorId="5CEBDD5A" wp14:editId="5604C2EC">
+            <wp:extent cx="3545456" cy="2306798"/>
+            <wp:effectExtent l="0" t="0" r="0" b="0"/>
+            <wp:docPr id="1898116237" name="Imagen 1"/>
+            <wp:cNvGraphicFramePr>
+              <a:graphicFrameLocks xmlns:a="http://schemas.openxmlformats.org/drawingml/2006/main" noChangeAspect="1"/>
+            </wp:cNvGraphicFramePr>
+            <a:graphic xmlns:a="http://schemas.openxmlformats.org/drawingml/2006/main">
+              <a:graphicData uri="http://schemas.openxmlformats.org/drawingml/2006/picture">
+                <pic:pic xmlns:pic="http://schemas.openxmlformats.org/drawingml/2006/picture">
+                  <pic:nvPicPr>
+                    <pic:cNvPr id="1898116237" name=""/>
+                    <pic:cNvPicPr/>
+                  </pic:nvPicPr>
+                  <pic:blipFill>
+                    <a:blip r:embed="rId8"/>
+                    <a:stretch>
+                      <a:fillRect/>
+                    </a:stretch>
+                  </pic:blipFill>
+                  <pic:spPr>
+                    <a:xfrm>
+                      <a:off x="0" y="0"/>
+                      <a:ext cx="3553504" cy="2312034"/>
+                    </a:xfrm>
+                    <a:prstGeom prst="rect">
+                      <a:avLst/>
+                    </a:prstGeom>
+                  </pic:spPr>
+                </pic:pic>
+              </a:graphicData>
+            </a:graphic>
+          </wp:inline>
+        </w:drawing>
+      </w:r>
+    </w:p>
     <w:p/>
     <w:p>
       <w:r>
         <w:t>Adjunta las capturas de pantalla y la dirección del repositorio como solución de la actividad.</w:t>
       </w:r>
     </w:p>
-    <w:p/>
+    <w:p>
+      <w:r>
+        <w:t>https://github.com/Cristiannett/githubActions_examples/tree/nodejs_nodeversions_job</w:t>
+      </w:r>
+    </w:p>
     <w:sectPr>
       <w:pgSz w:w="11906" w:h="16838"/>
       <w:pgMar w:top="1417" w:right="1701" w:bottom="1417" w:left="1701" w:header="708" w:footer="708" w:gutter="0"/>

</xml_diff>